<commit_message>
Final Year Submission - Coulybaly, Djibril C18423664 DT228 Final.zip
This is the final commit for my Final Year Project Submission
</commit_message>
<xml_diff>
--- a/Diary Log.docx
+++ b/Diary Log.docx
@@ -345,15 +345,7 @@
         <w:t>associated with the travel card</w:t>
       </w:r>
       <w:r>
-        <w:t xml:space="preserve"> is included. </w:t>
-      </w:r>
-      <w:proofErr w:type="gramStart"/>
-      <w:r>
-        <w:t>Similar to</w:t>
-      </w:r>
-      <w:proofErr w:type="gramEnd"/>
-      <w:r>
-        <w:t xml:space="preserve"> the ticket </w:t>
+        <w:t xml:space="preserve"> is included. Similar to the ticket </w:t>
       </w:r>
       <w:r>
         <w:t>collection, each</w:t>
@@ -617,42 +609,21 @@
     </w:p>
     <w:p>
       <w:r>
-        <w:t xml:space="preserve">On the sign in form, I’ve added a basic form with a field for the email and password. On the </w:t>
-      </w:r>
-      <w:proofErr w:type="gramStart"/>
-      <w:r>
-        <w:t>sign up</w:t>
-      </w:r>
-      <w:proofErr w:type="gramEnd"/>
-      <w:r>
-        <w:t xml:space="preserve"> form, I’ve added a basic form with a field for the email, password, first name, last name, phone number, </w:t>
+        <w:t xml:space="preserve">On the sign in form, I’ve added a basic form with a field for the email and password. On the sign up form, I’ve added a basic form with a field for the email, password, first name, last name, phone number, </w:t>
       </w:r>
       <w:r>
         <w:t xml:space="preserve">address line 1 &amp; 2, city, county and postcode. </w:t>
       </w:r>
     </w:p>
     <w:p>
-      <w:proofErr w:type="gramStart"/>
-      <w:r>
-        <w:t>Next</w:t>
-      </w:r>
-      <w:proofErr w:type="gramEnd"/>
-      <w:r>
-        <w:t xml:space="preserve"> I connected the application to my firebase </w:t>
+      <w:r>
+        <w:t xml:space="preserve">Next I connected the application to my firebase </w:t>
       </w:r>
       <w:r>
         <w:t>authentication service using the firebase auth package</w:t>
       </w:r>
       <w:r>
-        <w:t xml:space="preserve">. I created a file called </w:t>
-      </w:r>
-      <w:proofErr w:type="spellStart"/>
-      <w:r>
-        <w:t>firebase_auth.dart</w:t>
-      </w:r>
-      <w:proofErr w:type="spellEnd"/>
-      <w:r>
-        <w:t xml:space="preserve">. This file will contain functions </w:t>
+        <w:t xml:space="preserve">. I created a file called firebase_auth.dart. This file will contain functions </w:t>
       </w:r>
       <w:r>
         <w:t xml:space="preserve">relating to the </w:t>
@@ -670,26 +641,10 @@
     <w:p>
       <w:r>
         <w:lastRenderedPageBreak/>
-        <w:t xml:space="preserve">I created a user model object names </w:t>
-      </w:r>
-      <w:proofErr w:type="spellStart"/>
-      <w:r>
-        <w:t>user.dart</w:t>
-      </w:r>
-      <w:proofErr w:type="spellEnd"/>
-      <w:r>
-        <w:t xml:space="preserve">. This file </w:t>
-      </w:r>
-      <w:r>
-        <w:t xml:space="preserve">has 2 classes. The first is </w:t>
-      </w:r>
-      <w:proofErr w:type="spellStart"/>
-      <w:r>
-        <w:t>userModel</w:t>
-      </w:r>
-      <w:proofErr w:type="spellEnd"/>
-      <w:r>
-        <w:t xml:space="preserve">. This class will </w:t>
+        <w:t xml:space="preserve">I created a user model object names user.dart. This file </w:t>
+      </w:r>
+      <w:r>
+        <w:t xml:space="preserve">has 2 classes. The first is userModel. This class will </w:t>
       </w:r>
       <w:r>
         <w:t xml:space="preserve">provide us with the uid (User Id) </w:t>
@@ -704,26 +659,10 @@
         <w:t xml:space="preserve">the various parameter we can receive. </w:t>
       </w:r>
       <w:r>
-        <w:t xml:space="preserve">The second class is </w:t>
-      </w:r>
-      <w:proofErr w:type="spellStart"/>
-      <w:r>
-        <w:t>UserInformation</w:t>
-      </w:r>
-      <w:proofErr w:type="spellEnd"/>
-      <w:r>
-        <w:t xml:space="preserve">. This class will provide us with additional information that isn’t provided by firebase </w:t>
-      </w:r>
-      <w:r>
-        <w:t xml:space="preserve">but is obtained through the </w:t>
-      </w:r>
-      <w:proofErr w:type="gramStart"/>
-      <w:r>
-        <w:t>sign up</w:t>
-      </w:r>
-      <w:proofErr w:type="gramEnd"/>
-      <w:r>
-        <w:t xml:space="preserve"> page. The parameters that will be accessed is the </w:t>
+        <w:t xml:space="preserve">The second class is UserInformation. This class will provide us with additional information that isn’t provided by firebase </w:t>
+      </w:r>
+      <w:r>
+        <w:t xml:space="preserve">but is obtained through the sign up page. The parameters that will be accessed is the </w:t>
       </w:r>
       <w:r>
         <w:t xml:space="preserve">email, first name, last name, phone number, address line 1 &amp; 2, city, county and postcode. </w:t>
@@ -737,15 +676,7 @@
         <w:t xml:space="preserve">create a wrapper for the application. If the user is already signed in, then they don’t need to go through the whole phase </w:t>
       </w:r>
       <w:r>
-        <w:t xml:space="preserve">of signing in again, they’ll just be redirected to the home page. Similarly, if a user isn’t logged in, then we want to guide them to the sign in or </w:t>
-      </w:r>
-      <w:proofErr w:type="gramStart"/>
-      <w:r>
-        <w:t>sign up</w:t>
-      </w:r>
-      <w:proofErr w:type="gramEnd"/>
-      <w:r>
-        <w:t xml:space="preserve"> page. </w:t>
+        <w:t xml:space="preserve">of signing in again, they’ll just be redirected to the home page. Similarly, if a user isn’t logged in, then we want to guide them to the sign in or sign up page. </w:t>
       </w:r>
     </w:p>
     <w:p>
@@ -772,18 +703,10 @@
         <w:t xml:space="preserve"> I’ve been able to successfully create a user with </w:t>
       </w:r>
       <w:r>
-        <w:t xml:space="preserve">the </w:t>
-      </w:r>
-      <w:proofErr w:type="gramStart"/>
-      <w:r>
-        <w:t xml:space="preserve">sign </w:t>
-      </w:r>
-      <w:r>
-        <w:t>up</w:t>
-      </w:r>
-      <w:proofErr w:type="gramEnd"/>
-      <w:r>
-        <w:t xml:space="preserve"> page and sign in to the application. What I now want to achieve is connecti</w:t>
+        <w:t xml:space="preserve">the sign </w:t>
+      </w:r>
+      <w:r>
+        <w:t>up page and sign in to the application. What I now want to achieve is connecti</w:t>
       </w:r>
       <w:r>
         <w:t xml:space="preserve">ng to the database and creating a user collection with the document id equating to the uid of the </w:t>
@@ -792,15 +715,7 @@
         <w:t>user. This will mean that I can store information about the user with their specific id</w:t>
       </w:r>
       <w:r>
-        <w:t xml:space="preserve"> like the parameters in the </w:t>
-      </w:r>
-      <w:proofErr w:type="gramStart"/>
-      <w:r>
-        <w:t>sign up</w:t>
-      </w:r>
-      <w:proofErr w:type="gramEnd"/>
-      <w:r>
-        <w:t xml:space="preserve"> page and </w:t>
+        <w:t xml:space="preserve"> like the parameters in the sign up page and </w:t>
       </w:r>
       <w:r>
         <w:t>the ticket/travel card information.</w:t>
@@ -819,13 +734,8 @@
       <w:r>
         <w:t xml:space="preserve">interim report is tomorrow, I need to create my presentation slide on PowerPoint. I obtained a slide template from </w:t>
       </w:r>
-      <w:proofErr w:type="spellStart"/>
-      <w:r>
-        <w:t>Slidesgo</w:t>
-      </w:r>
-      <w:proofErr w:type="spellEnd"/>
-      <w:r>
-        <w:t xml:space="preserve"> </w:t>
+      <w:r>
+        <w:t xml:space="preserve">Slidesgo </w:t>
       </w:r>
       <w:hyperlink r:id="rId9" w:anchor="search-Editor%27s+Choice&amp;position-7&amp;results-1865" w:history="1">
         <w:r>
@@ -1035,41 +945,13 @@
         <w:rPr>
           <w:iCs/>
         </w:rPr>
-        <w:t xml:space="preserve">To save time, I’ve pre recorded the demonstration of the Sign-In/Sign-Up Page, </w:t>
-      </w:r>
-      <w:proofErr w:type="spellStart"/>
-      <w:r>
-        <w:rPr>
-          <w:iCs/>
-        </w:rPr>
-        <w:t>OpenTripPlanner</w:t>
-      </w:r>
-      <w:proofErr w:type="spellEnd"/>
-      <w:r>
-        <w:rPr>
-          <w:iCs/>
-        </w:rPr>
-        <w:t xml:space="preserve"> Instance and </w:t>
-      </w:r>
-      <w:r>
-        <w:rPr>
-          <w:iCs/>
-        </w:rPr>
-        <w:t xml:space="preserve">View Stop </w:t>
-      </w:r>
-      <w:proofErr w:type="gramStart"/>
-      <w:r>
-        <w:rPr>
-          <w:iCs/>
-        </w:rPr>
-        <w:t>On</w:t>
-      </w:r>
-      <w:proofErr w:type="gramEnd"/>
-      <w:r>
-        <w:rPr>
-          <w:iCs/>
-        </w:rPr>
-        <w:t xml:space="preserve"> Map. </w:t>
+        <w:t xml:space="preserve">To save time, I’ve pre recorded the demonstration of the Sign-In/Sign-Up Page, OpenTripPlanner Instance and </w:t>
+      </w:r>
+      <w:r>
+        <w:rPr>
+          <w:iCs/>
+        </w:rPr>
+        <w:t xml:space="preserve">View Stop On Map. </w:t>
       </w:r>
     </w:p>
     <w:p>
@@ -1194,16 +1076,8 @@
         <w:rPr>
           <w:iCs/>
         </w:rPr>
-        <w:t xml:space="preserve"> </w:t>
-      </w:r>
-      <w:proofErr w:type="spellStart"/>
-      <w:r>
-        <w:rPr>
-          <w:iCs/>
-        </w:rPr>
-        <w:t>ShopNFC</w:t>
-      </w:r>
-      <w:proofErr w:type="spellEnd"/>
+        <w:t xml:space="preserve"> ShopNFC</w:t>
+      </w:r>
       <w:r>
         <w:rPr>
           <w:iCs/>
@@ -1432,21 +1306,7 @@
         <w:rPr>
           <w:iCs/>
         </w:rPr>
-        <w:t xml:space="preserve">. I created a class that will contain the variables needed to encrypt/decrypt such as key, iv and </w:t>
-      </w:r>
-      <w:proofErr w:type="spellStart"/>
-      <w:r>
-        <w:rPr>
-          <w:iCs/>
-        </w:rPr>
-        <w:t>encrypter</w:t>
-      </w:r>
-      <w:proofErr w:type="spellEnd"/>
-      <w:r>
-        <w:rPr>
-          <w:iCs/>
-        </w:rPr>
-        <w:t xml:space="preserve">. This class will also contain functions to </w:t>
+        <w:t xml:space="preserve">. I created a class that will contain the variables needed to encrypt/decrypt such as key, iv and encrypter. This class will also contain functions to </w:t>
       </w:r>
       <w:r>
         <w:rPr>
@@ -1607,14 +1467,12 @@
         </w:rPr>
         <w:t xml:space="preserve"> created a ticket class which will contain the structure of the ticket including the </w:t>
       </w:r>
-      <w:proofErr w:type="spellStart"/>
       <w:r>
         <w:rPr>
           <w:iCs/>
         </w:rPr>
         <w:t>ticketID</w:t>
       </w:r>
-      <w:proofErr w:type="spellEnd"/>
       <w:r>
         <w:rPr>
           <w:iCs/>
@@ -1657,14 +1515,12 @@
         </w:rPr>
         <w:t xml:space="preserve">, </w:t>
       </w:r>
-      <w:proofErr w:type="spellStart"/>
       <w:r>
         <w:rPr>
           <w:iCs/>
         </w:rPr>
         <w:t>transportOperator</w:t>
       </w:r>
-      <w:proofErr w:type="spellEnd"/>
       <w:r>
         <w:rPr>
           <w:iCs/>
@@ -1695,14 +1551,12 @@
         </w:rPr>
         <w:t xml:space="preserve">, </w:t>
       </w:r>
-      <w:proofErr w:type="spellStart"/>
       <w:r>
         <w:rPr>
           <w:iCs/>
         </w:rPr>
         <w:t>transactionID</w:t>
       </w:r>
-      <w:proofErr w:type="spellEnd"/>
       <w:r>
         <w:rPr>
           <w:iCs/>
@@ -1965,14 +1819,12 @@
         </w:rPr>
         <w:t xml:space="preserve">importing the http and </w:t>
       </w:r>
-      <w:proofErr w:type="spellStart"/>
       <w:r>
         <w:rPr>
           <w:iCs/>
         </w:rPr>
         <w:t>flutter_stripe</w:t>
       </w:r>
-      <w:proofErr w:type="spellEnd"/>
       <w:r>
         <w:rPr>
           <w:iCs/>
@@ -1989,28 +1841,13 @@
         <w:rPr>
           <w:iCs/>
         </w:rPr>
-        <w:t xml:space="preserve">androidManifest.xml, </w:t>
-      </w:r>
-      <w:proofErr w:type="spellStart"/>
-      <w:r>
-        <w:rPr>
-          <w:iCs/>
-        </w:rPr>
-        <w:t>MainActivity.kt</w:t>
-      </w:r>
-      <w:proofErr w:type="spellEnd"/>
-      <w:r>
-        <w:rPr>
-          <w:iCs/>
-        </w:rPr>
-        <w:t xml:space="preserve">. styles.xml, </w:t>
-      </w:r>
-      <w:proofErr w:type="spellStart"/>
-      <w:r>
-        <w:rPr>
-          <w:iCs/>
-        </w:rPr>
-        <w:t>gradle-wrapper</w:t>
+        <w:t>androidManifest.xml, MainActivity.kt</w:t>
+      </w:r>
+      <w:r>
+        <w:rPr>
+          <w:iCs/>
+        </w:rPr>
+        <w:t>. styles.xml, gradle-wrapper</w:t>
       </w:r>
       <w:r>
         <w:rPr>
@@ -2022,42 +1859,13 @@
         <w:rPr>
           <w:iCs/>
         </w:rPr>
-        <w:t>properties</w:t>
-      </w:r>
-      <w:proofErr w:type="spellEnd"/>
-      <w:r>
-        <w:rPr>
-          <w:iCs/>
-        </w:rPr>
-        <w:t xml:space="preserve"> and the </w:t>
-      </w:r>
-      <w:proofErr w:type="spellStart"/>
-      <w:r>
-        <w:rPr>
-          <w:iCs/>
-        </w:rPr>
-        <w:t>build.gradle</w:t>
-      </w:r>
-      <w:proofErr w:type="spellEnd"/>
-      <w:r>
-        <w:rPr>
-          <w:iCs/>
-        </w:rPr>
-        <w:t xml:space="preserve"> files to accommodate the </w:t>
-      </w:r>
-      <w:proofErr w:type="spellStart"/>
-      <w:r>
-        <w:rPr>
-          <w:iCs/>
-        </w:rPr>
-        <w:t>flutter_stripe</w:t>
-      </w:r>
-      <w:proofErr w:type="spellEnd"/>
-      <w:r>
-        <w:rPr>
-          <w:iCs/>
-        </w:rPr>
-        <w:t xml:space="preserve"> </w:t>
+        <w:t>properties and the build.gradle</w:t>
+      </w:r>
+      <w:r>
+        <w:rPr>
+          <w:iCs/>
+        </w:rPr>
+        <w:t xml:space="preserve"> files to accommodate the flutter_stripe </w:t>
       </w:r>
       <w:r>
         <w:rPr>
@@ -2124,16 +1932,8 @@
         <w:rPr>
           <w:iCs/>
         </w:rPr>
-        <w:t xml:space="preserve"> by used to start the payment in </w:t>
-      </w:r>
-      <w:proofErr w:type="spellStart"/>
-      <w:r>
-        <w:rPr>
-          <w:iCs/>
-        </w:rPr>
-        <w:t>add_ticket.dart</w:t>
-      </w:r>
-      <w:proofErr w:type="spellEnd"/>
+        <w:t xml:space="preserve"> by used to start the payment in add_ticket.dart</w:t>
+      </w:r>
       <w:r>
         <w:rPr>
           <w:iCs/>
@@ -2146,19 +1946,11 @@
         </w:rPr>
         <w:t xml:space="preserve"> with some details filled in using the </w:t>
       </w:r>
-      <w:proofErr w:type="spellStart"/>
-      <w:r>
-        <w:rPr>
-          <w:iCs/>
-        </w:rPr>
-        <w:t>initUserTicket</w:t>
-      </w:r>
-      <w:proofErr w:type="spellEnd"/>
-      <w:r>
-        <w:rPr>
-          <w:iCs/>
-        </w:rPr>
-        <w:t xml:space="preserve"> function in the class FDB</w:t>
+      <w:r>
+        <w:rPr>
+          <w:iCs/>
+        </w:rPr>
+        <w:t>initUserTicket function in the class FDB</w:t>
       </w:r>
       <w:r>
         <w:rPr>
@@ -2166,19 +1958,11 @@
         </w:rPr>
         <w:t xml:space="preserve">. Its document id will be passed alongside the user id to </w:t>
       </w:r>
-      <w:proofErr w:type="spellStart"/>
-      <w:r>
-        <w:rPr>
-          <w:iCs/>
-        </w:rPr>
-        <w:t>use_ticket.dart</w:t>
-      </w:r>
-      <w:proofErr w:type="spellEnd"/>
-      <w:r>
-        <w:rPr>
-          <w:iCs/>
-        </w:rPr>
-        <w:t xml:space="preserve"> where the encrypted </w:t>
+      <w:r>
+        <w:rPr>
+          <w:iCs/>
+        </w:rPr>
+        <w:t xml:space="preserve">use_ticket.dart where the encrypted </w:t>
       </w:r>
       <w:r>
         <w:rPr>
@@ -2205,6 +1989,284 @@
         </w:rPr>
         <w:t>The NFC tags have also arrived too so I will begin programming it in the next coming days.</w:t>
       </w:r>
+    </w:p>
+    <w:p>
+      <w:pPr>
+        <w:rPr>
+          <w:iCs/>
+        </w:rPr>
+      </w:pPr>
+    </w:p>
+    <w:p>
+      <w:pPr>
+        <w:rPr>
+          <w:iCs/>
+        </w:rPr>
+      </w:pPr>
+      <w:r>
+        <w:rPr>
+          <w:iCs/>
+        </w:rPr>
+        <w:t>25/02/22</w:t>
+      </w:r>
+    </w:p>
+    <w:p>
+      <w:pPr>
+        <w:rPr>
+          <w:iCs/>
+        </w:rPr>
+      </w:pPr>
+      <w:r>
+        <w:rPr>
+          <w:iCs/>
+        </w:rPr>
+        <w:t xml:space="preserve">Today I’ve decided to change </w:t>
+      </w:r>
+      <w:r>
+        <w:rPr>
+          <w:iCs/>
+        </w:rPr>
+        <w:t xml:space="preserve">the repetitiveness of doing the ticket feature and have decided to implement the Available Seats functionality. </w:t>
+      </w:r>
+      <w:r>
+        <w:rPr>
+          <w:iCs/>
+        </w:rPr>
+        <w:t xml:space="preserve">To begin, I’ve requested the crocodile clips, breadboard and </w:t>
+      </w:r>
+      <w:r>
+        <w:rPr>
+          <w:iCs/>
+        </w:rPr>
+        <w:t>j</w:t>
+      </w:r>
+      <w:r>
+        <w:t>umper leads from</w:t>
+      </w:r>
+      <w:r>
+        <w:t xml:space="preserve"> Martin Lynch. I personally have a Raspberry Pi Model 3 B+ in my </w:t>
+      </w:r>
+      <w:r>
+        <w:t xml:space="preserve">possession so I didn’t need to outsource it. </w:t>
+      </w:r>
+      <w:r>
+        <w:t xml:space="preserve"> </w:t>
+      </w:r>
+    </w:p>
+    <w:p>
+      <w:pPr>
+        <w:rPr>
+          <w:iCs/>
+        </w:rPr>
+      </w:pPr>
+      <w:r>
+        <w:rPr>
+          <w:iCs/>
+        </w:rPr>
+        <w:t xml:space="preserve">Following the tutorial for creating a </w:t>
+      </w:r>
+      <w:r>
+        <w:rPr>
+          <w:iCs/>
+        </w:rPr>
+        <w:t>whoopee</w:t>
+      </w:r>
+      <w:r>
+        <w:rPr>
+          <w:iCs/>
+        </w:rPr>
+        <w:t xml:space="preserve"> cushion from the official Raspberry Pi website </w:t>
+      </w:r>
+      <w:hyperlink r:id="rId12" w:history="1">
+        <w:r>
+          <w:rPr>
+            <w:rStyle w:val="Hyperlink"/>
+            <w:iCs/>
+          </w:rPr>
+          <w:t>https://projects.raspberrypi.org/en/projects/whoopi-cushion/</w:t>
+        </w:r>
+      </w:hyperlink>
+      <w:r>
+        <w:rPr>
+          <w:iCs/>
+        </w:rPr>
+        <w:t xml:space="preserve"> I created the </w:t>
+      </w:r>
+      <w:r>
+        <w:rPr>
+          <w:iCs/>
+        </w:rPr>
+        <w:t xml:space="preserve">seats which will act as my whoopee cushion. </w:t>
+      </w:r>
+      <w:r>
+        <w:rPr>
+          <w:iCs/>
+        </w:rPr>
+        <w:t xml:space="preserve">I used the </w:t>
+      </w:r>
+      <w:r>
+        <w:rPr>
+          <w:iCs/>
+        </w:rPr>
+        <w:t xml:space="preserve">code in </w:t>
+      </w:r>
+      <w:r>
+        <w:rPr>
+          <w:iCs/>
+        </w:rPr>
+        <w:t>whoopee.py</w:t>
+      </w:r>
+      <w:r>
+        <w:rPr>
+          <w:iCs/>
+        </w:rPr>
+        <w:t xml:space="preserve"> as a template to how I want to program the functionality. </w:t>
+      </w:r>
+      <w:r>
+        <w:rPr>
+          <w:iCs/>
+        </w:rPr>
+        <w:t xml:space="preserve">I will be making additional changes as the project develops. </w:t>
+      </w:r>
+    </w:p>
+    <w:p>
+      <w:pPr>
+        <w:rPr>
+          <w:iCs/>
+        </w:rPr>
+      </w:pPr>
+      <w:r>
+        <w:rPr>
+          <w:iCs/>
+        </w:rPr>
+        <w:t>To implement the firebase functionality, I used this tutorial as reference</w:t>
+      </w:r>
+      <w:r>
+        <w:rPr>
+          <w:iCs/>
+        </w:rPr>
+        <w:t xml:space="preserve"> </w:t>
+      </w:r>
+      <w:hyperlink r:id="rId13" w:history="1">
+        <w:r>
+          <w:rPr>
+            <w:rStyle w:val="Hyperlink"/>
+            <w:iCs/>
+          </w:rPr>
+          <w:t>https://www.youtube.com/watch?v=e6blGV5MZWg&amp;t=2717s</w:t>
+        </w:r>
+      </w:hyperlink>
+      <w:r>
+        <w:rPr>
+          <w:iCs/>
+        </w:rPr>
+        <w:t xml:space="preserve"> </w:t>
+      </w:r>
+      <w:r>
+        <w:rPr>
+          <w:iCs/>
+        </w:rPr>
+        <w:t xml:space="preserve">alongside this one too </w:t>
+      </w:r>
+      <w:hyperlink r:id="rId14" w:history="1">
+        <w:r>
+          <w:rPr>
+            <w:rStyle w:val="Hyperlink"/>
+            <w:iCs/>
+          </w:rPr>
+          <w:t>https://www.youtube.com/watch?v=HFtjjds9_x0&amp;t=612s</w:t>
+        </w:r>
+      </w:hyperlink>
+      <w:r>
+        <w:rPr>
+          <w:iCs/>
+        </w:rPr>
+        <w:t xml:space="preserve"> </w:t>
+      </w:r>
+    </w:p>
+    <w:p>
+      <w:pPr>
+        <w:rPr>
+          <w:iCs/>
+        </w:rPr>
+      </w:pPr>
+      <w:r>
+        <w:rPr>
+          <w:iCs/>
+        </w:rPr>
+        <w:t xml:space="preserve">The next part that </w:t>
+      </w:r>
+      <w:r>
+        <w:rPr>
+          <w:iCs/>
+        </w:rPr>
+        <w:t>needs</w:t>
+      </w:r>
+      <w:r>
+        <w:rPr>
+          <w:iCs/>
+        </w:rPr>
+        <w:t xml:space="preserve"> to be complete is retrieving the data from firebase and visually displaying them </w:t>
+      </w:r>
+      <w:r>
+        <w:rPr>
+          <w:iCs/>
+        </w:rPr>
+        <w:t>to the user.</w:t>
+      </w:r>
+    </w:p>
+    <w:p>
+      <w:pPr>
+        <w:rPr>
+          <w:iCs/>
+        </w:rPr>
+      </w:pPr>
+    </w:p>
+    <w:p>
+      <w:pPr>
+        <w:rPr>
+          <w:iCs/>
+        </w:rPr>
+      </w:pPr>
+      <w:r>
+        <w:rPr>
+          <w:iCs/>
+        </w:rPr>
+        <w:t>01/03/2022</w:t>
+      </w:r>
+    </w:p>
+    <w:p>
+      <w:pPr>
+        <w:rPr>
+          <w:iCs/>
+        </w:rPr>
+      </w:pPr>
+      <w:r>
+        <w:rPr>
+          <w:iCs/>
+        </w:rPr>
+        <w:t>I implanted the add travel card functionality. I only did it for the QR code so far</w:t>
+      </w:r>
+    </w:p>
+    <w:p>
+      <w:pPr>
+        <w:rPr>
+          <w:iCs/>
+        </w:rPr>
+      </w:pPr>
+      <w:r>
+        <w:rPr>
+          <w:iCs/>
+        </w:rPr>
+        <w:t>https://pub.dev/packages/numberpicker/example</w:t>
+      </w:r>
+    </w:p>
+    <w:p>
+      <w:pPr>
+        <w:rPr>
+          <w:iCs/>
+        </w:rPr>
+      </w:pPr>
     </w:p>
     <w:p>
       <w:pPr>

</xml_diff>